<commit_message>
added second trigger description
</commit_message>
<xml_diff>
--- a/m153_Doku_Aeschliman_Odermatt.docx
+++ b/m153_Doku_Aeschliman_Odermatt.docx
@@ -845,8 +845,44 @@
       <w:r>
         <w:t xml:space="preserve"> verhindert.</w:t>
       </w:r>
+    </w:p>
+    <w:p>
+      <w:pPr>
+        <w:pStyle w:val="berschrift4"/>
+      </w:pPr>
+      <w:proofErr w:type="spellStart"/>
+      <w:r>
+        <w:t>delete_marke_cleanup</w:t>
+      </w:r>
+      <w:proofErr w:type="spellEnd"/>
+    </w:p>
+    <w:p>
+      <w:r>
+        <w:t xml:space="preserve">Der Trigger </w:t>
+      </w:r>
+      <w:proofErr w:type="spellStart"/>
+      <w:r>
+        <w:t>delete_marke_cleanup</w:t>
+      </w:r>
+      <w:proofErr w:type="spellEnd"/>
+      <w:r>
+        <w:t xml:space="preserve"> wird vor der Löschung eines Datensatzes auf der Tabelle Marken ausgeführt. Er dient dazu, dass alle Biersorten die der gelöschten Marke zugehören, ebenfalls gelöscht werden. </w:t>
+      </w:r>
       <w:bookmarkStart w:id="0" w:name="_GoBack"/>
       <w:bookmarkEnd w:id="0"/>
+    </w:p>
+    <w:p>
+      <w:r>
+        <w:t xml:space="preserve">Dies tut er indem er die Prozedur </w:t>
+      </w:r>
+      <w:proofErr w:type="spellStart"/>
+      <w:r>
+        <w:t>delete_products_of_marke</w:t>
+      </w:r>
+      <w:proofErr w:type="spellEnd"/>
+      <w:r>
+        <w:t xml:space="preserve"> ausführt.</w:t>
+      </w:r>
     </w:p>
     <w:p>
       <w:pPr>
@@ -966,6 +1002,7 @@
       </w:pPr>
       <w:proofErr w:type="spellStart"/>
       <w:r>
+        <w:lastRenderedPageBreak/>
         <w:t>delete_products_of_marke</w:t>
       </w:r>
       <w:proofErr w:type="spellEnd"/>

</xml_diff>